<commit_message>
Started work on BigOven api with ajax/update-rework
</commit_message>
<xml_diff>
--- a/BigOven-search.docx
+++ b/BigOven-search.docx
@@ -127,12 +127,14 @@
         <w:spacing w:after="0" w:line="240" w:lineRule="auto"/>
         <w:rPr>
           <w:rFonts w:ascii="Courier New" w:eastAsia="Courier New" w:hAnsi="Courier New" w:cs="Courier New"/>
-        </w:rPr>
-      </w:pPr>
-      <w:proofErr w:type="spellStart"/>
-      <w:r>
-        <w:rPr>
-          <w:rFonts w:ascii="Courier New" w:eastAsia="Courier New" w:hAnsi="Courier New" w:cs="Courier New"/>
+          <w:i/>
+        </w:rPr>
+      </w:pPr>
+      <w:proofErr w:type="spellStart"/>
+      <w:r>
+        <w:rPr>
+          <w:rFonts w:ascii="Courier New" w:eastAsia="Courier New" w:hAnsi="Courier New" w:cs="Courier New"/>
+          <w:i/>
         </w:rPr>
         <w:t>Note</w:t>
       </w:r>
@@ -140,6 +142,7 @@
       <w:r>
         <w:rPr>
           <w:rFonts w:ascii="Courier New" w:eastAsia="Courier New" w:hAnsi="Courier New" w:cs="Courier New"/>
+          <w:i/>
         </w:rPr>
         <w:t xml:space="preserve">: </w:t>
       </w:r>
@@ -147,6 +150,7 @@
       <w:r>
         <w:rPr>
           <w:rFonts w:ascii="Courier New" w:eastAsia="Courier New" w:hAnsi="Courier New" w:cs="Courier New"/>
+          <w:i/>
         </w:rPr>
         <w:t>Since</w:t>
       </w:r>
@@ -154,6 +158,7 @@
       <w:r>
         <w:rPr>
           <w:rFonts w:ascii="Courier New" w:eastAsia="Courier New" w:hAnsi="Courier New" w:cs="Courier New"/>
+          <w:i/>
         </w:rPr>
         <w:t xml:space="preserve"> </w:t>
       </w:r>
@@ -161,6 +166,7 @@
       <w:r>
         <w:rPr>
           <w:rFonts w:ascii="Courier New" w:eastAsia="Courier New" w:hAnsi="Courier New" w:cs="Courier New"/>
+          <w:i/>
         </w:rPr>
         <w:t>BigOven</w:t>
       </w:r>
@@ -168,6 +174,7 @@
       <w:r>
         <w:rPr>
           <w:rFonts w:ascii="Courier New" w:eastAsia="Courier New" w:hAnsi="Courier New" w:cs="Courier New"/>
+          <w:i/>
         </w:rPr>
         <w:t xml:space="preserve"> </w:t>
       </w:r>
@@ -175,6 +182,7 @@
       <w:r>
         <w:rPr>
           <w:rFonts w:ascii="Courier New" w:eastAsia="Courier New" w:hAnsi="Courier New" w:cs="Courier New"/>
+          <w:i/>
         </w:rPr>
         <w:t>search</w:t>
       </w:r>
@@ -182,6 +190,7 @@
       <w:r>
         <w:rPr>
           <w:rFonts w:ascii="Courier New" w:eastAsia="Courier New" w:hAnsi="Courier New" w:cs="Courier New"/>
+          <w:i/>
         </w:rPr>
         <w:t xml:space="preserve"> API </w:t>
       </w:r>
@@ -189,6 +198,7 @@
       <w:r>
         <w:rPr>
           <w:rFonts w:ascii="Courier New" w:eastAsia="Courier New" w:hAnsi="Courier New" w:cs="Courier New"/>
+          <w:i/>
         </w:rPr>
         <w:t>requires</w:t>
       </w:r>
@@ -196,6 +206,7 @@
       <w:r>
         <w:rPr>
           <w:rFonts w:ascii="Courier New" w:eastAsia="Courier New" w:hAnsi="Courier New" w:cs="Courier New"/>
+          <w:i/>
         </w:rPr>
         <w:t xml:space="preserve"> </w:t>
       </w:r>
@@ -203,6 +214,7 @@
       <w:r>
         <w:rPr>
           <w:rFonts w:ascii="Courier New" w:eastAsia="Courier New" w:hAnsi="Courier New" w:cs="Courier New"/>
+          <w:i/>
         </w:rPr>
         <w:t>paid</w:t>
       </w:r>
@@ -210,6 +222,7 @@
       <w:r>
         <w:rPr>
           <w:rFonts w:ascii="Courier New" w:eastAsia="Courier New" w:hAnsi="Courier New" w:cs="Courier New"/>
+          <w:i/>
         </w:rPr>
         <w:t xml:space="preserve"> features to </w:t>
       </w:r>
@@ -217,6 +230,7 @@
       <w:r>
         <w:rPr>
           <w:rFonts w:ascii="Courier New" w:eastAsia="Courier New" w:hAnsi="Courier New" w:cs="Courier New"/>
+          <w:i/>
         </w:rPr>
         <w:t>use</w:t>
       </w:r>
@@ -224,6 +238,7 @@
       <w:r>
         <w:rPr>
           <w:rFonts w:ascii="Courier New" w:eastAsia="Courier New" w:hAnsi="Courier New" w:cs="Courier New"/>
+          <w:i/>
         </w:rPr>
         <w:t xml:space="preserve"> the </w:t>
       </w:r>
@@ -231,6 +246,7 @@
       <w:r>
         <w:rPr>
           <w:rFonts w:ascii="Courier New" w:eastAsia="Courier New" w:hAnsi="Courier New" w:cs="Courier New"/>
+          <w:i/>
         </w:rPr>
         <w:t>category</w:t>
       </w:r>
@@ -238,6 +254,7 @@
       <w:r>
         <w:rPr>
           <w:rFonts w:ascii="Courier New" w:eastAsia="Courier New" w:hAnsi="Courier New" w:cs="Courier New"/>
+          <w:i/>
         </w:rPr>
         <w:t xml:space="preserve"> filter, you </w:t>
       </w:r>
@@ -245,6 +262,7 @@
       <w:r>
         <w:rPr>
           <w:rFonts w:ascii="Courier New" w:eastAsia="Courier New" w:hAnsi="Courier New" w:cs="Courier New"/>
+          <w:i/>
         </w:rPr>
         <w:t>will</w:t>
       </w:r>
@@ -252,6 +270,7 @@
       <w:r>
         <w:rPr>
           <w:rFonts w:ascii="Courier New" w:eastAsia="Courier New" w:hAnsi="Courier New" w:cs="Courier New"/>
+          <w:i/>
         </w:rPr>
         <w:t xml:space="preserve"> </w:t>
       </w:r>
@@ -259,6 +278,7 @@
       <w:r>
         <w:rPr>
           <w:rFonts w:ascii="Courier New" w:eastAsia="Courier New" w:hAnsi="Courier New" w:cs="Courier New"/>
+          <w:i/>
         </w:rPr>
         <w:t>need</w:t>
       </w:r>
@@ -266,6 +286,7 @@
       <w:r>
         <w:rPr>
           <w:rFonts w:ascii="Courier New" w:eastAsia="Courier New" w:hAnsi="Courier New" w:cs="Courier New"/>
+          <w:i/>
         </w:rPr>
         <w:t xml:space="preserve"> to </w:t>
       </w:r>
@@ -273,6 +294,7 @@
       <w:r>
         <w:rPr>
           <w:rFonts w:ascii="Courier New" w:eastAsia="Courier New" w:hAnsi="Courier New" w:cs="Courier New"/>
+          <w:i/>
         </w:rPr>
         <w:t>use</w:t>
       </w:r>
@@ -280,6 +302,7 @@
       <w:r>
         <w:rPr>
           <w:rFonts w:ascii="Courier New" w:eastAsia="Courier New" w:hAnsi="Courier New" w:cs="Courier New"/>
+          <w:i/>
         </w:rPr>
         <w:t xml:space="preserve"> the </w:t>
       </w:r>
@@ -287,6 +310,7 @@
       <w:r>
         <w:rPr>
           <w:rFonts w:ascii="Courier New" w:eastAsia="Courier New" w:hAnsi="Courier New" w:cs="Courier New"/>
+          <w:i/>
         </w:rPr>
         <w:t>category</w:t>
       </w:r>
@@ -294,6 +318,7 @@
       <w:r>
         <w:rPr>
           <w:rFonts w:ascii="Courier New" w:eastAsia="Courier New" w:hAnsi="Courier New" w:cs="Courier New"/>
+          <w:i/>
         </w:rPr>
         <w:t xml:space="preserve"> </w:t>
       </w:r>
@@ -301,6 +326,7 @@
       <w:r>
         <w:rPr>
           <w:rFonts w:ascii="Courier New" w:eastAsia="Courier New" w:hAnsi="Courier New" w:cs="Courier New"/>
+          <w:i/>
         </w:rPr>
         <w:t>name</w:t>
       </w:r>
@@ -308,6 +334,7 @@
       <w:r>
         <w:rPr>
           <w:rFonts w:ascii="Courier New" w:eastAsia="Courier New" w:hAnsi="Courier New" w:cs="Courier New"/>
+          <w:i/>
         </w:rPr>
         <w:t xml:space="preserve"> (i.e. </w:t>
       </w:r>
@@ -315,6 +342,7 @@
       <w:r>
         <w:rPr>
           <w:rFonts w:ascii="Courier New" w:eastAsia="Courier New" w:hAnsi="Courier New" w:cs="Courier New"/>
+          <w:i/>
         </w:rPr>
         <w:t>appetizer</w:t>
       </w:r>
@@ -322,6 +350,7 @@
       <w:r>
         <w:rPr>
           <w:rFonts w:ascii="Courier New" w:eastAsia="Courier New" w:hAnsi="Courier New" w:cs="Courier New"/>
+          <w:i/>
         </w:rPr>
         <w:t xml:space="preserve">, </w:t>
       </w:r>
@@ -329,6 +358,7 @@
       <w:r>
         <w:rPr>
           <w:rFonts w:ascii="Courier New" w:eastAsia="Courier New" w:hAnsi="Courier New" w:cs="Courier New"/>
+          <w:i/>
         </w:rPr>
         <w:t>main</w:t>
       </w:r>
@@ -336,6 +366,7 @@
       <w:r>
         <w:rPr>
           <w:rFonts w:ascii="Courier New" w:eastAsia="Courier New" w:hAnsi="Courier New" w:cs="Courier New"/>
+          <w:i/>
         </w:rPr>
         <w:t xml:space="preserve"> </w:t>
       </w:r>
@@ -343,6 +374,7 @@
       <w:r>
         <w:rPr>
           <w:rFonts w:ascii="Courier New" w:eastAsia="Courier New" w:hAnsi="Courier New" w:cs="Courier New"/>
+          <w:i/>
         </w:rPr>
         <w:t>dish</w:t>
       </w:r>
@@ -350,6 +382,7 @@
       <w:r>
         <w:rPr>
           <w:rFonts w:ascii="Courier New" w:eastAsia="Courier New" w:hAnsi="Courier New" w:cs="Courier New"/>
+          <w:i/>
         </w:rPr>
         <w:t xml:space="preserve">, dessert) in your </w:t>
       </w:r>
@@ -357,6 +390,7 @@
       <w:r>
         <w:rPr>
           <w:rFonts w:ascii="Courier New" w:eastAsia="Courier New" w:hAnsi="Courier New" w:cs="Courier New"/>
+          <w:i/>
         </w:rPr>
         <w:t>keyword</w:t>
       </w:r>
@@ -364,6 +398,7 @@
       <w:r>
         <w:rPr>
           <w:rFonts w:ascii="Courier New" w:eastAsia="Courier New" w:hAnsi="Courier New" w:cs="Courier New"/>
+          <w:i/>
         </w:rPr>
         <w:t xml:space="preserve"> </w:t>
       </w:r>
@@ -371,6 +406,7 @@
       <w:r>
         <w:rPr>
           <w:rFonts w:ascii="Courier New" w:eastAsia="Courier New" w:hAnsi="Courier New" w:cs="Courier New"/>
+          <w:i/>
         </w:rPr>
         <w:t>search</w:t>
       </w:r>
@@ -378,6 +414,7 @@
       <w:r>
         <w:rPr>
           <w:rFonts w:ascii="Courier New" w:eastAsia="Courier New" w:hAnsi="Courier New" w:cs="Courier New"/>
+          <w:i/>
         </w:rPr>
         <w:t xml:space="preserve"> </w:t>
       </w:r>
@@ -385,6 +422,7 @@
       <w:r>
         <w:rPr>
           <w:rFonts w:ascii="Courier New" w:eastAsia="Courier New" w:hAnsi="Courier New" w:cs="Courier New"/>
+          <w:i/>
         </w:rPr>
         <w:t>instead</w:t>
       </w:r>
@@ -392,6 +430,7 @@
       <w:r>
         <w:rPr>
           <w:rFonts w:ascii="Courier New" w:eastAsia="Courier New" w:hAnsi="Courier New" w:cs="Courier New"/>
+          <w:i/>
         </w:rPr>
         <w:t xml:space="preserve">. Do not </w:t>
       </w:r>
@@ -399,6 +438,7 @@
       <w:r>
         <w:rPr>
           <w:rFonts w:ascii="Courier New" w:eastAsia="Courier New" w:hAnsi="Courier New" w:cs="Courier New"/>
+          <w:i/>
         </w:rPr>
         <w:t>worry</w:t>
       </w:r>
@@ -406,6 +446,7 @@
       <w:r>
         <w:rPr>
           <w:rFonts w:ascii="Courier New" w:eastAsia="Courier New" w:hAnsi="Courier New" w:cs="Courier New"/>
+          <w:i/>
         </w:rPr>
         <w:t xml:space="preserve"> </w:t>
       </w:r>
@@ -413,6 +454,7 @@
       <w:r>
         <w:rPr>
           <w:rFonts w:ascii="Courier New" w:eastAsia="Courier New" w:hAnsi="Courier New" w:cs="Courier New"/>
+          <w:i/>
         </w:rPr>
         <w:t>if</w:t>
       </w:r>
@@ -420,6 +462,7 @@
       <w:r>
         <w:rPr>
           <w:rFonts w:ascii="Courier New" w:eastAsia="Courier New" w:hAnsi="Courier New" w:cs="Courier New"/>
+          <w:i/>
         </w:rPr>
         <w:t xml:space="preserve"> you are not getting </w:t>
       </w:r>
@@ -427,6 +470,7 @@
       <w:r>
         <w:rPr>
           <w:rFonts w:ascii="Courier New" w:eastAsia="Courier New" w:hAnsi="Courier New" w:cs="Courier New"/>
+          <w:i/>
         </w:rPr>
         <w:t>perfect</w:t>
       </w:r>
@@ -434,6 +478,7 @@
       <w:r>
         <w:rPr>
           <w:rFonts w:ascii="Courier New" w:eastAsia="Courier New" w:hAnsi="Courier New" w:cs="Courier New"/>
+          <w:i/>
         </w:rPr>
         <w:t xml:space="preserve"> </w:t>
       </w:r>
@@ -441,6 +486,7 @@
       <w:r>
         <w:rPr>
           <w:rFonts w:ascii="Courier New" w:eastAsia="Courier New" w:hAnsi="Courier New" w:cs="Courier New"/>
+          <w:i/>
         </w:rPr>
         <w:t>results</w:t>
       </w:r>
@@ -448,6 +494,7 @@
       <w:r>
         <w:rPr>
           <w:rFonts w:ascii="Courier New" w:eastAsia="Courier New" w:hAnsi="Courier New" w:cs="Courier New"/>
+          <w:i/>
         </w:rPr>
         <w:t>.</w:t>
       </w:r>

</xml_diff>